<commit_message>
update docs for fido server
</commit_message>
<xml_diff>
--- a/docs/fido详细设计_RP.docx
+++ b/docs/fido详细设计_RP.docx
@@ -880,18 +880,7 @@
           <w:iCs w:val="false"/>
           <w:u w:val="none"/>
         </w:rPr>
-        <w:t xml:space="preserve">5. </w:t>
-      </w:r>
-      <w:r>
-        <w:rPr>
-          <w:rFonts w:eastAsia="Hiragino Sans GB W3" w:ascii="Hiragino Sans GB W3" w:hAnsi="Hiragino Sans GB W3"/>
-          <w:b w:val="false"/>
-          <w:bCs w:val="false"/>
-          <w:i w:val="false"/>
-          <w:iCs w:val="false"/>
-          <w:u w:val="none"/>
-        </w:rPr>
-        <w:t xml:space="preserve">FacetId </w:t>
+        <w:t xml:space="preserve">5. FacetId </w:t>
       </w:r>
       <w:r>
         <w:rPr>
@@ -1022,28 +1011,29 @@
     <w:tbl>
       <w:tblPr>
         <w:jc w:val="left"/>
-        <w:tblInd w:w="53" w:type="dxa"/>
+        <w:tblInd w:w="55" w:type="dxa"/>
         <w:tblBorders>
-          <w:top w:val="single" w:sz="2" w:space="0" w:color="000001"/>
-          <w:left w:val="single" w:sz="2" w:space="0" w:color="000001"/>
-          <w:bottom w:val="single" w:sz="2" w:space="0" w:color="000001"/>
-          <w:insideH w:val="single" w:sz="2" w:space="0" w:color="000001"/>
-          <w:right w:val="single" w:sz="2" w:space="0" w:color="000001"/>
-          <w:insideV w:val="single" w:sz="2" w:space="0" w:color="000001"/>
+          <w:top w:val="single" w:sz="2" w:space="0" w:color="000000"/>
+          <w:left w:val="single" w:sz="2" w:space="0" w:color="000000"/>
+          <w:bottom w:val="single" w:sz="2" w:space="0" w:color="000000"/>
+          <w:insideH w:val="single" w:sz="2" w:space="0" w:color="000000"/>
+          <w:right w:val="single" w:sz="2" w:space="0" w:color="000000"/>
+          <w:insideV w:val="single" w:sz="2" w:space="0" w:color="000000"/>
         </w:tblBorders>
         <w:tblCellMar>
           <w:top w:w="55" w:type="dxa"/>
-          <w:left w:w="51" w:type="dxa"/>
+          <w:left w:w="54" w:type="dxa"/>
           <w:bottom w:w="55" w:type="dxa"/>
           <w:right w:w="55" w:type="dxa"/>
         </w:tblCellMar>
       </w:tblPr>
       <w:tblGrid>
-        <w:gridCol w:w="1927"/>
-        <w:gridCol w:w="1928"/>
-        <w:gridCol w:w="1925"/>
-        <w:gridCol w:w="1928"/>
-        <w:gridCol w:w="1930"/>
+        <w:gridCol w:w="1606"/>
+        <w:gridCol w:w="1606"/>
+        <w:gridCol w:w="1438"/>
+        <w:gridCol w:w="1305"/>
+        <w:gridCol w:w="1875"/>
+        <w:gridCol w:w="1815"/>
       </w:tblGrid>
       <w:tr>
         <w:trPr>
@@ -1051,19 +1041,19 @@
         </w:trPr>
         <w:tc>
           <w:tcPr>
-            <w:tcW w:w="9638" w:type="dxa"/>
-            <w:gridSpan w:val="5"/>
-            <w:tcBorders>
-              <w:top w:val="single" w:sz="2" w:space="0" w:color="000001"/>
-              <w:left w:val="single" w:sz="2" w:space="0" w:color="000001"/>
-              <w:bottom w:val="single" w:sz="2" w:space="0" w:color="000001"/>
-              <w:insideH w:val="single" w:sz="2" w:space="0" w:color="000001"/>
-              <w:right w:val="single" w:sz="2" w:space="0" w:color="000001"/>
-              <w:insideV w:val="single" w:sz="2" w:space="0" w:color="000001"/>
-            </w:tcBorders>
-            <w:shd w:fill="FFFFFF" w:val="clear"/>
-            <w:tcMar>
-              <w:left w:w="51" w:type="dxa"/>
+            <w:tcW w:w="9645" w:type="dxa"/>
+            <w:gridSpan w:val="6"/>
+            <w:tcBorders>
+              <w:top w:val="single" w:sz="2" w:space="0" w:color="000000"/>
+              <w:left w:val="single" w:sz="2" w:space="0" w:color="000000"/>
+              <w:bottom w:val="single" w:sz="2" w:space="0" w:color="000000"/>
+              <w:insideH w:val="single" w:sz="2" w:space="0" w:color="000000"/>
+              <w:right w:val="single" w:sz="2" w:space="0" w:color="000000"/>
+              <w:insideV w:val="single" w:sz="2" w:space="0" w:color="000000"/>
+            </w:tcBorders>
+            <w:shd w:fill="auto" w:val="clear"/>
+            <w:tcMar>
+              <w:left w:w="54" w:type="dxa"/>
             </w:tcMar>
           </w:tcPr>
           <w:p>
@@ -1107,114 +1097,146 @@
         </w:trPr>
         <w:tc>
           <w:tcPr>
-            <w:tcW w:w="1927" w:type="dxa"/>
+            <w:tcW w:w="1606" w:type="dxa"/>
             <w:tcBorders>
               <w:top w:val="nil"/>
-              <w:left w:val="single" w:sz="2" w:space="0" w:color="000001"/>
-              <w:bottom w:val="single" w:sz="2" w:space="0" w:color="000001"/>
-              <w:insideH w:val="single" w:sz="2" w:space="0" w:color="000001"/>
+              <w:left w:val="single" w:sz="2" w:space="0" w:color="000000"/>
+              <w:bottom w:val="single" w:sz="2" w:space="0" w:color="000000"/>
+              <w:insideH w:val="single" w:sz="2" w:space="0" w:color="000000"/>
               <w:right w:val="nil"/>
               <w:insideV w:val="nil"/>
             </w:tcBorders>
-            <w:shd w:fill="FFFFFF" w:val="clear"/>
-            <w:tcMar>
-              <w:left w:w="51" w:type="dxa"/>
-            </w:tcMar>
-          </w:tcPr>
-          <w:p>
-            <w:pPr>
-              <w:pStyle w:val="TableContents"/>
-              <w:jc w:val="center"/>
-              <w:rPr>
-                <w:rFonts w:eastAsia="Hiragino Sans GB W3" w:ascii="Hiragino Sans GB W3" w:hAnsi="Hiragino Sans GB W3"/>
-              </w:rPr>
-            </w:pPr>
-            <w:r>
-              <w:rPr>
-                <w:rFonts w:eastAsia="Hiragino Sans GB W3" w:ascii="Hiragino Sans GB W3" w:hAnsi="Hiragino Sans GB W3"/>
-              </w:rPr>
-              <w:t>user_id</w:t>
-            </w:r>
-          </w:p>
-        </w:tc>
-        <w:tc>
-          <w:tcPr>
-            <w:tcW w:w="1928" w:type="dxa"/>
+            <w:shd w:fill="auto" w:val="clear"/>
+            <w:tcMar>
+              <w:left w:w="54" w:type="dxa"/>
+            </w:tcMar>
+          </w:tcPr>
+          <w:p>
+            <w:pPr>
+              <w:pStyle w:val="TableContents"/>
+              <w:jc w:val="center"/>
+              <w:rPr>
+                <w:rFonts w:ascii="Hiragino Sans GB W3" w:hAnsi="Hiragino Sans GB W3" w:eastAsia="Hiragino Sans GB W3"/>
+              </w:rPr>
+            </w:pPr>
+            <w:r>
+              <w:rPr>
+                <w:rFonts w:ascii="Hiragino Sans GB W3" w:hAnsi="Hiragino Sans GB W3" w:eastAsia="Hiragino Sans GB W3"/>
+              </w:rPr>
+              <w:t>字段名</w:t>
+            </w:r>
+          </w:p>
+        </w:tc>
+        <w:tc>
+          <w:tcPr>
+            <w:tcW w:w="1606" w:type="dxa"/>
             <w:tcBorders>
               <w:top w:val="nil"/>
-              <w:left w:val="single" w:sz="2" w:space="0" w:color="000001"/>
-              <w:bottom w:val="single" w:sz="2" w:space="0" w:color="000001"/>
-              <w:insideH w:val="single" w:sz="2" w:space="0" w:color="000001"/>
+              <w:left w:val="single" w:sz="2" w:space="0" w:color="000000"/>
+              <w:bottom w:val="single" w:sz="2" w:space="0" w:color="000000"/>
+              <w:insideH w:val="single" w:sz="2" w:space="0" w:color="000000"/>
               <w:right w:val="nil"/>
               <w:insideV w:val="nil"/>
             </w:tcBorders>
-            <w:shd w:fill="FFFFFF" w:val="clear"/>
-            <w:tcMar>
-              <w:left w:w="51" w:type="dxa"/>
-            </w:tcMar>
-          </w:tcPr>
-          <w:p>
-            <w:pPr>
-              <w:pStyle w:val="TableContents"/>
-              <w:jc w:val="center"/>
-              <w:rPr>
-                <w:rFonts w:eastAsia="Hiragino Sans GB W3" w:ascii="Hiragino Sans GB W3" w:hAnsi="Hiragino Sans GB W3"/>
-              </w:rPr>
-            </w:pPr>
-            <w:r>
-              <w:rPr>
-                <w:rFonts w:eastAsia="Hiragino Sans GB W3" w:ascii="Hiragino Sans GB W3" w:hAnsi="Hiragino Sans GB W3"/>
-              </w:rPr>
-              <w:t>Username</w:t>
-            </w:r>
-          </w:p>
-        </w:tc>
-        <w:tc>
-          <w:tcPr>
-            <w:tcW w:w="1925" w:type="dxa"/>
+            <w:shd w:fill="auto" w:val="clear"/>
+            <w:tcMar>
+              <w:left w:w="54" w:type="dxa"/>
+            </w:tcMar>
+          </w:tcPr>
+          <w:p>
+            <w:pPr>
+              <w:pStyle w:val="TableContents"/>
+              <w:jc w:val="center"/>
+              <w:rPr>
+                <w:rFonts w:eastAsia="Hiragino Sans GB W3" w:ascii="Hiragino Sans GB W3" w:hAnsi="Hiragino Sans GB W3"/>
+              </w:rPr>
+            </w:pPr>
+            <w:r>
+              <w:rPr>
+                <w:rFonts w:eastAsia="Hiragino Sans GB W3" w:ascii="Hiragino Sans GB W3" w:hAnsi="Hiragino Sans GB W3"/>
+              </w:rPr>
+              <w:t>user_id</w:t>
+            </w:r>
+          </w:p>
+        </w:tc>
+        <w:tc>
+          <w:tcPr>
+            <w:tcW w:w="1438" w:type="dxa"/>
             <w:tcBorders>
               <w:top w:val="nil"/>
-              <w:left w:val="single" w:sz="2" w:space="0" w:color="000001"/>
-              <w:bottom w:val="single" w:sz="2" w:space="0" w:color="000001"/>
-              <w:insideH w:val="single" w:sz="2" w:space="0" w:color="000001"/>
+              <w:left w:val="single" w:sz="2" w:space="0" w:color="000000"/>
+              <w:bottom w:val="single" w:sz="2" w:space="0" w:color="000000"/>
+              <w:insideH w:val="single" w:sz="2" w:space="0" w:color="000000"/>
               <w:right w:val="nil"/>
               <w:insideV w:val="nil"/>
             </w:tcBorders>
-            <w:shd w:fill="FFFFFF" w:val="clear"/>
-            <w:tcMar>
-              <w:left w:w="51" w:type="dxa"/>
-            </w:tcMar>
-          </w:tcPr>
-          <w:p>
-            <w:pPr>
-              <w:pStyle w:val="TableContents"/>
-              <w:jc w:val="center"/>
-              <w:rPr>
-                <w:rFonts w:eastAsia="Hiragino Sans GB W3" w:ascii="Hiragino Sans GB W3" w:hAnsi="Hiragino Sans GB W3"/>
-              </w:rPr>
-            </w:pPr>
-            <w:r>
-              <w:rPr>
-                <w:rFonts w:eastAsia="Hiragino Sans GB W3" w:ascii="Hiragino Sans GB W3" w:hAnsi="Hiragino Sans GB W3"/>
-              </w:rPr>
-              <w:t>Password</w:t>
-            </w:r>
-          </w:p>
-        </w:tc>
-        <w:tc>
-          <w:tcPr>
-            <w:tcW w:w="1928" w:type="dxa"/>
+            <w:shd w:fill="auto" w:val="clear"/>
+            <w:tcMar>
+              <w:left w:w="54" w:type="dxa"/>
+            </w:tcMar>
+          </w:tcPr>
+          <w:p>
+            <w:pPr>
+              <w:pStyle w:val="TableContents"/>
+              <w:jc w:val="center"/>
+              <w:rPr>
+                <w:rFonts w:eastAsia="Hiragino Sans GB W3" w:ascii="Hiragino Sans GB W3" w:hAnsi="Hiragino Sans GB W3"/>
+              </w:rPr>
+            </w:pPr>
+            <w:r>
+              <w:rPr>
+                <w:rFonts w:eastAsia="Hiragino Sans GB W3" w:ascii="Hiragino Sans GB W3" w:hAnsi="Hiragino Sans GB W3"/>
+              </w:rPr>
+              <w:t>Username</w:t>
+            </w:r>
+          </w:p>
+        </w:tc>
+        <w:tc>
+          <w:tcPr>
+            <w:tcW w:w="1305" w:type="dxa"/>
             <w:tcBorders>
               <w:top w:val="nil"/>
-              <w:left w:val="single" w:sz="2" w:space="0" w:color="000001"/>
-              <w:bottom w:val="single" w:sz="2" w:space="0" w:color="000001"/>
-              <w:insideH w:val="single" w:sz="2" w:space="0" w:color="000001"/>
+              <w:left w:val="single" w:sz="2" w:space="0" w:color="000000"/>
+              <w:bottom w:val="single" w:sz="2" w:space="0" w:color="000000"/>
+              <w:insideH w:val="single" w:sz="2" w:space="0" w:color="000000"/>
               <w:right w:val="nil"/>
               <w:insideV w:val="nil"/>
             </w:tcBorders>
-            <w:shd w:fill="FFFFFF" w:val="clear"/>
-            <w:tcMar>
-              <w:left w:w="51" w:type="dxa"/>
+            <w:shd w:fill="auto" w:val="clear"/>
+            <w:tcMar>
+              <w:left w:w="54" w:type="dxa"/>
+            </w:tcMar>
+          </w:tcPr>
+          <w:p>
+            <w:pPr>
+              <w:pStyle w:val="TableContents"/>
+              <w:jc w:val="center"/>
+              <w:rPr>
+                <w:rFonts w:eastAsia="Hiragino Sans GB W3" w:ascii="Hiragino Sans GB W3" w:hAnsi="Hiragino Sans GB W3"/>
+              </w:rPr>
+            </w:pPr>
+            <w:r>
+              <w:rPr>
+                <w:rFonts w:eastAsia="Hiragino Sans GB W3" w:ascii="Hiragino Sans GB W3" w:hAnsi="Hiragino Sans GB W3"/>
+              </w:rPr>
+              <w:t>Password</w:t>
+            </w:r>
+          </w:p>
+        </w:tc>
+        <w:tc>
+          <w:tcPr>
+            <w:tcW w:w="1875" w:type="dxa"/>
+            <w:tcBorders>
+              <w:top w:val="nil"/>
+              <w:left w:val="single" w:sz="2" w:space="0" w:color="000000"/>
+              <w:bottom w:val="single" w:sz="2" w:space="0" w:color="000000"/>
+              <w:insideH w:val="single" w:sz="2" w:space="0" w:color="000000"/>
+              <w:right w:val="nil"/>
+              <w:insideV w:val="nil"/>
+            </w:tcBorders>
+            <w:shd w:fill="auto" w:val="clear"/>
+            <w:tcMar>
+              <w:left w:w="54" w:type="dxa"/>
             </w:tcMar>
           </w:tcPr>
           <w:p>
@@ -1235,18 +1257,18 @@
         </w:tc>
         <w:tc>
           <w:tcPr>
-            <w:tcW w:w="1930" w:type="dxa"/>
+            <w:tcW w:w="1815" w:type="dxa"/>
             <w:tcBorders>
               <w:top w:val="nil"/>
-              <w:left w:val="single" w:sz="2" w:space="0" w:color="000001"/>
-              <w:bottom w:val="single" w:sz="2" w:space="0" w:color="000001"/>
-              <w:insideH w:val="single" w:sz="2" w:space="0" w:color="000001"/>
-              <w:right w:val="single" w:sz="2" w:space="0" w:color="000001"/>
-              <w:insideV w:val="single" w:sz="2" w:space="0" w:color="000001"/>
-            </w:tcBorders>
-            <w:shd w:fill="FFFFFF" w:val="clear"/>
-            <w:tcMar>
-              <w:left w:w="51" w:type="dxa"/>
+              <w:left w:val="single" w:sz="2" w:space="0" w:color="000000"/>
+              <w:bottom w:val="single" w:sz="2" w:space="0" w:color="000000"/>
+              <w:insideH w:val="single" w:sz="2" w:space="0" w:color="000000"/>
+              <w:right w:val="single" w:sz="2" w:space="0" w:color="000000"/>
+              <w:insideV w:val="single" w:sz="2" w:space="0" w:color="000000"/>
+            </w:tcBorders>
+            <w:shd w:fill="auto" w:val="clear"/>
+            <w:tcMar>
+              <w:left w:w="54" w:type="dxa"/>
             </w:tcMar>
           </w:tcPr>
           <w:p>
@@ -1262,79 +1284,427 @@
                 <w:rFonts w:eastAsia="Hiragino Sans GB W3" w:ascii="Hiragino Sans GB W3" w:hAnsi="Hiragino Sans GB W3"/>
               </w:rPr>
               <w:t>RegisterTime</w:t>
+            </w:r>
+          </w:p>
+        </w:tc>
+      </w:tr>
+      <w:tr>
+        <w:trPr>
+          <w:cantSplit w:val="false"/>
+        </w:trPr>
+        <w:tc>
+          <w:tcPr>
+            <w:tcW w:w="1606" w:type="dxa"/>
+            <w:tcBorders>
+              <w:top w:val="nil"/>
+              <w:left w:val="single" w:sz="2" w:space="0" w:color="000000"/>
+              <w:bottom w:val="single" w:sz="2" w:space="0" w:color="000000"/>
+              <w:insideH w:val="single" w:sz="2" w:space="0" w:color="000000"/>
+              <w:right w:val="nil"/>
+              <w:insideV w:val="nil"/>
+            </w:tcBorders>
+            <w:shd w:fill="auto" w:val="clear"/>
+            <w:tcMar>
+              <w:left w:w="54" w:type="dxa"/>
+            </w:tcMar>
+          </w:tcPr>
+          <w:p>
+            <w:pPr>
+              <w:pStyle w:val="TableContents"/>
+              <w:jc w:val="center"/>
+              <w:rPr>
+                <w:rFonts w:ascii="Hiragino Sans GB W3" w:hAnsi="Hiragino Sans GB W3" w:eastAsia="Hiragino Sans GB W3"/>
+              </w:rPr>
+            </w:pPr>
+            <w:r>
+              <w:rPr>
+                <w:rFonts w:ascii="Hiragino Sans GB W3" w:hAnsi="Hiragino Sans GB W3" w:eastAsia="Hiragino Sans GB W3"/>
+              </w:rPr>
+              <w:t>数据类型</w:t>
+            </w:r>
+          </w:p>
+        </w:tc>
+        <w:tc>
+          <w:tcPr>
+            <w:tcW w:w="1606" w:type="dxa"/>
+            <w:tcBorders>
+              <w:top w:val="nil"/>
+              <w:left w:val="single" w:sz="2" w:space="0" w:color="000000"/>
+              <w:bottom w:val="single" w:sz="2" w:space="0" w:color="000000"/>
+              <w:insideH w:val="single" w:sz="2" w:space="0" w:color="000000"/>
+              <w:right w:val="nil"/>
+              <w:insideV w:val="nil"/>
+            </w:tcBorders>
+            <w:shd w:fill="auto" w:val="clear"/>
+            <w:tcMar>
+              <w:left w:w="54" w:type="dxa"/>
+            </w:tcMar>
+          </w:tcPr>
+          <w:p>
+            <w:pPr>
+              <w:pStyle w:val="TableContents"/>
+              <w:jc w:val="center"/>
+              <w:rPr>
+                <w:rFonts w:eastAsia="Hiragino Sans GB W3" w:ascii="Hiragino Sans GB W3" w:hAnsi="Hiragino Sans GB W3"/>
+              </w:rPr>
+            </w:pPr>
+            <w:r>
+              <w:rPr>
+                <w:rFonts w:eastAsia="Hiragino Sans GB W3" w:ascii="Hiragino Sans GB W3" w:hAnsi="Hiragino Sans GB W3"/>
+              </w:rPr>
+              <w:t>int</w:t>
+            </w:r>
+          </w:p>
+        </w:tc>
+        <w:tc>
+          <w:tcPr>
+            <w:tcW w:w="1438" w:type="dxa"/>
+            <w:tcBorders>
+              <w:top w:val="nil"/>
+              <w:left w:val="single" w:sz="2" w:space="0" w:color="000000"/>
+              <w:bottom w:val="single" w:sz="2" w:space="0" w:color="000000"/>
+              <w:insideH w:val="single" w:sz="2" w:space="0" w:color="000000"/>
+              <w:right w:val="nil"/>
+              <w:insideV w:val="nil"/>
+            </w:tcBorders>
+            <w:shd w:fill="auto" w:val="clear"/>
+            <w:tcMar>
+              <w:left w:w="54" w:type="dxa"/>
+            </w:tcMar>
+          </w:tcPr>
+          <w:p>
+            <w:pPr>
+              <w:pStyle w:val="TableContents"/>
+              <w:jc w:val="center"/>
+              <w:rPr>
+                <w:rFonts w:eastAsia="Hiragino Sans GB W3" w:ascii="Hiragino Sans GB W3" w:hAnsi="Hiragino Sans GB W3"/>
+              </w:rPr>
+            </w:pPr>
+            <w:r>
+              <w:rPr>
+                <w:rFonts w:eastAsia="Hiragino Sans GB W3" w:ascii="Hiragino Sans GB W3" w:hAnsi="Hiragino Sans GB W3"/>
+              </w:rPr>
+              <w:t>varchar</w:t>
+            </w:r>
+          </w:p>
+        </w:tc>
+        <w:tc>
+          <w:tcPr>
+            <w:tcW w:w="1305" w:type="dxa"/>
+            <w:tcBorders>
+              <w:top w:val="nil"/>
+              <w:left w:val="single" w:sz="2" w:space="0" w:color="000000"/>
+              <w:bottom w:val="single" w:sz="2" w:space="0" w:color="000000"/>
+              <w:insideH w:val="single" w:sz="2" w:space="0" w:color="000000"/>
+              <w:right w:val="nil"/>
+              <w:insideV w:val="nil"/>
+            </w:tcBorders>
+            <w:shd w:fill="auto" w:val="clear"/>
+            <w:tcMar>
+              <w:left w:w="54" w:type="dxa"/>
+            </w:tcMar>
+          </w:tcPr>
+          <w:p>
+            <w:pPr>
+              <w:pStyle w:val="TableContents"/>
+              <w:jc w:val="center"/>
+              <w:rPr>
+                <w:rFonts w:eastAsia="Hiragino Sans GB W3" w:ascii="Hiragino Sans GB W3" w:hAnsi="Hiragino Sans GB W3"/>
+              </w:rPr>
+            </w:pPr>
+            <w:r>
+              <w:rPr>
+                <w:rFonts w:eastAsia="Hiragino Sans GB W3" w:ascii="Hiragino Sans GB W3" w:hAnsi="Hiragino Sans GB W3"/>
+              </w:rPr>
+              <w:t>varchar</w:t>
+            </w:r>
+          </w:p>
+        </w:tc>
+        <w:tc>
+          <w:tcPr>
+            <w:tcW w:w="1875" w:type="dxa"/>
+            <w:tcBorders>
+              <w:top w:val="nil"/>
+              <w:left w:val="single" w:sz="2" w:space="0" w:color="000000"/>
+              <w:bottom w:val="single" w:sz="2" w:space="0" w:color="000000"/>
+              <w:insideH w:val="single" w:sz="2" w:space="0" w:color="000000"/>
+              <w:right w:val="nil"/>
+              <w:insideV w:val="nil"/>
+            </w:tcBorders>
+            <w:shd w:fill="auto" w:val="clear"/>
+            <w:tcMar>
+              <w:left w:w="54" w:type="dxa"/>
+            </w:tcMar>
+          </w:tcPr>
+          <w:p>
+            <w:pPr>
+              <w:pStyle w:val="TableContents"/>
+              <w:jc w:val="center"/>
+              <w:rPr>
+                <w:rFonts w:eastAsia="Hiragino Sans GB W3" w:ascii="Hiragino Sans GB W3" w:hAnsi="Hiragino Sans GB W3"/>
+              </w:rPr>
+            </w:pPr>
+            <w:r>
+              <w:rPr>
+                <w:rFonts w:eastAsia="Hiragino Sans GB W3" w:ascii="Hiragino Sans GB W3" w:hAnsi="Hiragino Sans GB W3"/>
+              </w:rPr>
+              <w:t>Datetime</w:t>
+            </w:r>
+          </w:p>
+        </w:tc>
+        <w:tc>
+          <w:tcPr>
+            <w:tcW w:w="1815" w:type="dxa"/>
+            <w:tcBorders>
+              <w:top w:val="nil"/>
+              <w:left w:val="single" w:sz="2" w:space="0" w:color="000000"/>
+              <w:bottom w:val="single" w:sz="2" w:space="0" w:color="000000"/>
+              <w:insideH w:val="single" w:sz="2" w:space="0" w:color="000000"/>
+              <w:right w:val="single" w:sz="2" w:space="0" w:color="000000"/>
+              <w:insideV w:val="single" w:sz="2" w:space="0" w:color="000000"/>
+            </w:tcBorders>
+            <w:shd w:fill="auto" w:val="clear"/>
+            <w:tcMar>
+              <w:left w:w="54" w:type="dxa"/>
+            </w:tcMar>
+          </w:tcPr>
+          <w:p>
+            <w:pPr>
+              <w:pStyle w:val="TableContents"/>
+              <w:jc w:val="center"/>
+              <w:rPr>
+                <w:rFonts w:eastAsia="Hiragino Sans GB W3" w:ascii="Hiragino Sans GB W3" w:hAnsi="Hiragino Sans GB W3"/>
+              </w:rPr>
+            </w:pPr>
+            <w:r>
+              <w:rPr>
+                <w:rFonts w:eastAsia="Hiragino Sans GB W3" w:ascii="Hiragino Sans GB W3" w:hAnsi="Hiragino Sans GB W3"/>
+              </w:rPr>
+              <w:t>datetime</w:t>
+            </w:r>
+          </w:p>
+        </w:tc>
+      </w:tr>
+      <w:tr>
+        <w:trPr>
+          <w:cantSplit w:val="false"/>
+        </w:trPr>
+        <w:tc>
+          <w:tcPr>
+            <w:tcW w:w="1606" w:type="dxa"/>
+            <w:tcBorders>
+              <w:top w:val="nil"/>
+              <w:left w:val="single" w:sz="2" w:space="0" w:color="000000"/>
+              <w:bottom w:val="single" w:sz="2" w:space="0" w:color="000000"/>
+              <w:insideH w:val="single" w:sz="2" w:space="0" w:color="000000"/>
+              <w:right w:val="nil"/>
+              <w:insideV w:val="nil"/>
+            </w:tcBorders>
+            <w:shd w:fill="auto" w:val="clear"/>
+            <w:tcMar>
+              <w:left w:w="54" w:type="dxa"/>
+            </w:tcMar>
+          </w:tcPr>
+          <w:p>
+            <w:pPr>
+              <w:pStyle w:val="TableContents"/>
+              <w:jc w:val="center"/>
+              <w:rPr>
+                <w:rFonts w:ascii="Hiragino Sans GB W3" w:hAnsi="Hiragino Sans GB W3" w:eastAsia="Hiragino Sans GB W3"/>
+              </w:rPr>
+            </w:pPr>
+            <w:r>
+              <w:rPr>
+                <w:rFonts w:ascii="Hiragino Sans GB W3" w:hAnsi="Hiragino Sans GB W3" w:eastAsia="Hiragino Sans GB W3"/>
+              </w:rPr>
+              <w:t>字段长度</w:t>
+            </w:r>
+          </w:p>
+        </w:tc>
+        <w:tc>
+          <w:tcPr>
+            <w:tcW w:w="1606" w:type="dxa"/>
+            <w:tcBorders>
+              <w:top w:val="nil"/>
+              <w:left w:val="single" w:sz="2" w:space="0" w:color="000000"/>
+              <w:bottom w:val="single" w:sz="2" w:space="0" w:color="000000"/>
+              <w:insideH w:val="single" w:sz="2" w:space="0" w:color="000000"/>
+              <w:right w:val="nil"/>
+              <w:insideV w:val="nil"/>
+            </w:tcBorders>
+            <w:shd w:fill="auto" w:val="clear"/>
+            <w:tcMar>
+              <w:left w:w="54" w:type="dxa"/>
+            </w:tcMar>
+          </w:tcPr>
+          <w:p>
+            <w:pPr>
+              <w:pStyle w:val="TableContents"/>
+              <w:jc w:val="center"/>
+              <w:rPr>
+                <w:rFonts w:eastAsia="Hiragino Sans GB W3" w:ascii="Hiragino Sans GB W3" w:hAnsi="Hiragino Sans GB W3"/>
+              </w:rPr>
+            </w:pPr>
+            <w:r>
+              <w:rPr>
+                <w:rFonts w:eastAsia="Hiragino Sans GB W3" w:ascii="Hiragino Sans GB W3" w:hAnsi="Hiragino Sans GB W3"/>
+              </w:rPr>
+              <w:t>11</w:t>
+            </w:r>
+          </w:p>
+        </w:tc>
+        <w:tc>
+          <w:tcPr>
+            <w:tcW w:w="1438" w:type="dxa"/>
+            <w:tcBorders>
+              <w:top w:val="nil"/>
+              <w:left w:val="single" w:sz="2" w:space="0" w:color="000000"/>
+              <w:bottom w:val="single" w:sz="2" w:space="0" w:color="000000"/>
+              <w:insideH w:val="single" w:sz="2" w:space="0" w:color="000000"/>
+              <w:right w:val="nil"/>
+              <w:insideV w:val="nil"/>
+            </w:tcBorders>
+            <w:shd w:fill="auto" w:val="clear"/>
+            <w:tcMar>
+              <w:left w:w="54" w:type="dxa"/>
+            </w:tcMar>
+          </w:tcPr>
+          <w:p>
+            <w:pPr>
+              <w:pStyle w:val="TableContents"/>
+              <w:jc w:val="center"/>
+              <w:rPr>
+                <w:rFonts w:eastAsia="Hiragino Sans GB W3" w:ascii="Hiragino Sans GB W3" w:hAnsi="Hiragino Sans GB W3"/>
+              </w:rPr>
+            </w:pPr>
+            <w:r>
+              <w:rPr>
+                <w:rFonts w:eastAsia="Hiragino Sans GB W3" w:ascii="Hiragino Sans GB W3" w:hAnsi="Hiragino Sans GB W3"/>
+              </w:rPr>
+              <w:t>30</w:t>
+            </w:r>
+          </w:p>
+        </w:tc>
+        <w:tc>
+          <w:tcPr>
+            <w:tcW w:w="1305" w:type="dxa"/>
+            <w:tcBorders>
+              <w:top w:val="nil"/>
+              <w:left w:val="single" w:sz="2" w:space="0" w:color="000000"/>
+              <w:bottom w:val="single" w:sz="2" w:space="0" w:color="000000"/>
+              <w:insideH w:val="single" w:sz="2" w:space="0" w:color="000000"/>
+              <w:right w:val="nil"/>
+              <w:insideV w:val="nil"/>
+            </w:tcBorders>
+            <w:shd w:fill="auto" w:val="clear"/>
+            <w:tcMar>
+              <w:left w:w="54" w:type="dxa"/>
+            </w:tcMar>
+          </w:tcPr>
+          <w:p>
+            <w:pPr>
+              <w:pStyle w:val="TableContents"/>
+              <w:jc w:val="center"/>
+              <w:rPr>
+                <w:rFonts w:eastAsia="Hiragino Sans GB W3" w:ascii="Hiragino Sans GB W3" w:hAnsi="Hiragino Sans GB W3"/>
+              </w:rPr>
+            </w:pPr>
+            <w:r>
+              <w:rPr>
+                <w:rFonts w:eastAsia="Hiragino Sans GB W3" w:ascii="Hiragino Sans GB W3" w:hAnsi="Hiragino Sans GB W3"/>
+              </w:rPr>
+              <w:t>128</w:t>
+            </w:r>
+          </w:p>
+        </w:tc>
+        <w:tc>
+          <w:tcPr>
+            <w:tcW w:w="1875" w:type="dxa"/>
+            <w:tcBorders>
+              <w:top w:val="nil"/>
+              <w:left w:val="single" w:sz="2" w:space="0" w:color="000000"/>
+              <w:bottom w:val="single" w:sz="2" w:space="0" w:color="000000"/>
+              <w:insideH w:val="single" w:sz="2" w:space="0" w:color="000000"/>
+              <w:right w:val="nil"/>
+              <w:insideV w:val="nil"/>
+            </w:tcBorders>
+            <w:shd w:fill="auto" w:val="clear"/>
+            <w:tcMar>
+              <w:left w:w="54" w:type="dxa"/>
+            </w:tcMar>
+          </w:tcPr>
+          <w:p>
+            <w:pPr>
+              <w:pStyle w:val="TableContents"/>
+              <w:jc w:val="center"/>
+              <w:rPr>
+                <w:rFonts w:eastAsia="Hiragino Sans GB W3" w:ascii="Hiragino Sans GB W3" w:hAnsi="Hiragino Sans GB W3"/>
+              </w:rPr>
+            </w:pPr>
+            <w:r>
+              <w:rPr>
+                <w:rFonts w:eastAsia="Hiragino Sans GB W3" w:ascii="Hiragino Sans GB W3" w:hAnsi="Hiragino Sans GB W3"/>
+              </w:rPr>
+            </w:r>
+          </w:p>
+        </w:tc>
+        <w:tc>
+          <w:tcPr>
+            <w:tcW w:w="1815" w:type="dxa"/>
+            <w:tcBorders>
+              <w:top w:val="nil"/>
+              <w:left w:val="single" w:sz="2" w:space="0" w:color="000000"/>
+              <w:bottom w:val="single" w:sz="2" w:space="0" w:color="000000"/>
+              <w:insideH w:val="single" w:sz="2" w:space="0" w:color="000000"/>
+              <w:right w:val="single" w:sz="2" w:space="0" w:color="000000"/>
+              <w:insideV w:val="single" w:sz="2" w:space="0" w:color="000000"/>
+            </w:tcBorders>
+            <w:shd w:fill="auto" w:val="clear"/>
+            <w:tcMar>
+              <w:left w:w="54" w:type="dxa"/>
+            </w:tcMar>
+          </w:tcPr>
+          <w:p>
+            <w:pPr>
+              <w:pStyle w:val="TableContents"/>
+              <w:jc w:val="center"/>
+              <w:rPr>
+                <w:rFonts w:eastAsia="Hiragino Sans GB W3" w:ascii="Hiragino Sans GB W3" w:hAnsi="Hiragino Sans GB W3"/>
+              </w:rPr>
+            </w:pPr>
+            <w:r>
+              <w:rPr>
+                <w:rFonts w:eastAsia="Hiragino Sans GB W3" w:ascii="Hiragino Sans GB W3" w:hAnsi="Hiragino Sans GB W3"/>
+              </w:rPr>
             </w:r>
           </w:p>
         </w:tc>
       </w:tr>
     </w:tbl>
-    <w:p>
-      <w:pPr>
-        <w:pStyle w:val="TextBody"/>
-        <w:rPr>
-          <w:rFonts w:eastAsia="Hiragino Sans GB W3" w:ascii="Hiragino Sans GB W3" w:hAnsi="Hiragino Sans GB W3"/>
-          <w:b w:val="false"/>
-          <w:bCs w:val="false"/>
-          <w:i w:val="false"/>
-          <w:iCs w:val="false"/>
-          <w:u w:val="none"/>
-        </w:rPr>
-      </w:pPr>
-      <w:r>
-        <w:rPr>
-          <w:rFonts w:eastAsia="Hiragino Sans GB W3" w:ascii="Hiragino Sans GB W3" w:hAnsi="Hiragino Sans GB W3"/>
-          <w:b w:val="false"/>
-          <w:bCs w:val="false"/>
-          <w:i w:val="false"/>
-          <w:iCs w:val="false"/>
-          <w:u w:val="none"/>
-        </w:rPr>
-      </w:r>
-    </w:p>
-    <w:p>
-      <w:pPr>
-        <w:pStyle w:val="TextBody"/>
-        <w:rPr>
-          <w:rFonts w:eastAsia="Hiragino Sans GB W3" w:ascii="Hiragino Sans GB W3" w:hAnsi="Hiragino Sans GB W3"/>
-          <w:b w:val="false"/>
-          <w:bCs w:val="false"/>
-          <w:i w:val="false"/>
-          <w:iCs w:val="false"/>
-          <w:u w:val="none"/>
-        </w:rPr>
-      </w:pPr>
-      <w:r>
-        <w:rPr>
-          <w:rFonts w:eastAsia="Hiragino Sans GB W3" w:ascii="Hiragino Sans GB W3" w:hAnsi="Hiragino Sans GB W3"/>
-          <w:b w:val="false"/>
-          <w:bCs w:val="false"/>
-          <w:i w:val="false"/>
-          <w:iCs w:val="false"/>
-          <w:u w:val="none"/>
-        </w:rPr>
-      </w:r>
-    </w:p>
     <w:tbl>
       <w:tblPr>
+        <w:tblW w:w="9638" w:type="dxa"/>
         <w:jc w:val="left"/>
-        <w:tblInd w:w="53" w:type="dxa"/>
+        <w:tblInd w:w="55" w:type="dxa"/>
         <w:tblBorders>
-          <w:top w:val="single" w:sz="2" w:space="0" w:color="000001"/>
-          <w:left w:val="single" w:sz="2" w:space="0" w:color="000001"/>
-          <w:bottom w:val="single" w:sz="2" w:space="0" w:color="000001"/>
-          <w:insideH w:val="single" w:sz="2" w:space="0" w:color="000001"/>
-          <w:right w:val="single" w:sz="2" w:space="0" w:color="000001"/>
-          <w:insideV w:val="single" w:sz="2" w:space="0" w:color="000001"/>
+          <w:top w:val="single" w:sz="2" w:space="0" w:color="000000"/>
+          <w:left w:val="single" w:sz="2" w:space="0" w:color="000000"/>
+          <w:bottom w:val="single" w:sz="2" w:space="0" w:color="000000"/>
+          <w:insideH w:val="single" w:sz="2" w:space="0" w:color="000000"/>
+          <w:right w:val="single" w:sz="2" w:space="0" w:color="000000"/>
+          <w:insideV w:val="single" w:sz="2" w:space="0" w:color="000000"/>
         </w:tblBorders>
         <w:tblCellMar>
           <w:top w:w="55" w:type="dxa"/>
-          <w:left w:w="51" w:type="dxa"/>
+          <w:left w:w="54" w:type="dxa"/>
           <w:bottom w:w="55" w:type="dxa"/>
           <w:right w:w="55" w:type="dxa"/>
         </w:tblCellMar>
       </w:tblPr>
       <w:tblGrid>
-        <w:gridCol w:w="4819"/>
-        <w:gridCol w:w="4818"/>
+        <w:gridCol w:w="3212"/>
+        <w:gridCol w:w="3213"/>
+        <w:gridCol w:w="3213"/>
       </w:tblGrid>
       <w:tr>
         <w:trPr>
@@ -1342,19 +1712,19 @@
         </w:trPr>
         <w:tc>
           <w:tcPr>
-            <w:tcW w:w="9637" w:type="dxa"/>
-            <w:gridSpan w:val="2"/>
-            <w:tcBorders>
-              <w:top w:val="single" w:sz="2" w:space="0" w:color="000001"/>
-              <w:left w:val="single" w:sz="2" w:space="0" w:color="000001"/>
-              <w:bottom w:val="single" w:sz="2" w:space="0" w:color="000001"/>
-              <w:insideH w:val="single" w:sz="2" w:space="0" w:color="000001"/>
-              <w:right w:val="single" w:sz="2" w:space="0" w:color="000001"/>
-              <w:insideV w:val="single" w:sz="2" w:space="0" w:color="000001"/>
-            </w:tcBorders>
-            <w:shd w:fill="FFFFFF" w:val="clear"/>
-            <w:tcMar>
-              <w:left w:w="51" w:type="dxa"/>
+            <w:tcW w:w="9638" w:type="dxa"/>
+            <w:gridSpan w:val="3"/>
+            <w:tcBorders>
+              <w:top w:val="single" w:sz="2" w:space="0" w:color="000000"/>
+              <w:left w:val="single" w:sz="2" w:space="0" w:color="000000"/>
+              <w:bottom w:val="single" w:sz="2" w:space="0" w:color="000000"/>
+              <w:insideH w:val="single" w:sz="2" w:space="0" w:color="000000"/>
+              <w:right w:val="single" w:sz="2" w:space="0" w:color="000000"/>
+              <w:insideV w:val="single" w:sz="2" w:space="0" w:color="000000"/>
+            </w:tcBorders>
+            <w:shd w:fill="auto" w:val="clear"/>
+            <w:tcMar>
+              <w:left w:w="54" w:type="dxa"/>
             </w:tcMar>
           </w:tcPr>
           <w:p>
@@ -1386,65 +1756,305 @@
         </w:trPr>
         <w:tc>
           <w:tcPr>
-            <w:tcW w:w="4819" w:type="dxa"/>
+            <w:tcW w:w="3212" w:type="dxa"/>
             <w:tcBorders>
               <w:top w:val="nil"/>
-              <w:left w:val="single" w:sz="2" w:space="0" w:color="000001"/>
-              <w:bottom w:val="single" w:sz="2" w:space="0" w:color="000001"/>
-              <w:insideH w:val="single" w:sz="2" w:space="0" w:color="000001"/>
+              <w:left w:val="single" w:sz="2" w:space="0" w:color="000000"/>
+              <w:bottom w:val="single" w:sz="2" w:space="0" w:color="000000"/>
+              <w:insideH w:val="single" w:sz="2" w:space="0" w:color="000000"/>
               <w:right w:val="nil"/>
               <w:insideV w:val="nil"/>
             </w:tcBorders>
-            <w:shd w:fill="FFFFFF" w:val="clear"/>
-            <w:tcMar>
-              <w:left w:w="51" w:type="dxa"/>
-            </w:tcMar>
-          </w:tcPr>
-          <w:p>
-            <w:pPr>
-              <w:pStyle w:val="TableContents"/>
-              <w:jc w:val="center"/>
-              <w:rPr>
-                <w:rFonts w:eastAsia="Hiragino Sans GB W3" w:ascii="Hiragino Sans GB W3" w:hAnsi="Hiragino Sans GB W3"/>
-              </w:rPr>
-            </w:pPr>
-            <w:r>
-              <w:rPr>
-                <w:rFonts w:eastAsia="Hiragino Sans GB W3" w:ascii="Hiragino Sans GB W3" w:hAnsi="Hiragino Sans GB W3"/>
-              </w:rPr>
-              <w:t>_id</w:t>
-            </w:r>
-          </w:p>
-        </w:tc>
-        <w:tc>
-          <w:tcPr>
-            <w:tcW w:w="4818" w:type="dxa"/>
+            <w:shd w:fill="auto" w:val="clear"/>
+            <w:tcMar>
+              <w:left w:w="54" w:type="dxa"/>
+            </w:tcMar>
+          </w:tcPr>
+          <w:p>
+            <w:pPr>
+              <w:pStyle w:val="TableContents"/>
+              <w:jc w:val="center"/>
+              <w:rPr>
+                <w:rFonts w:ascii="Hiragino Sans GB W3" w:hAnsi="Hiragino Sans GB W3" w:eastAsia="Hiragino Sans GB W3"/>
+              </w:rPr>
+            </w:pPr>
+            <w:r>
+              <w:rPr>
+                <w:rFonts w:ascii="Hiragino Sans GB W3" w:hAnsi="Hiragino Sans GB W3" w:eastAsia="Hiragino Sans GB W3"/>
+              </w:rPr>
+              <w:t>字段名</w:t>
+            </w:r>
+          </w:p>
+        </w:tc>
+        <w:tc>
+          <w:tcPr>
+            <w:tcW w:w="3213" w:type="dxa"/>
             <w:tcBorders>
               <w:top w:val="nil"/>
-              <w:left w:val="single" w:sz="2" w:space="0" w:color="000001"/>
-              <w:bottom w:val="single" w:sz="2" w:space="0" w:color="000001"/>
-              <w:insideH w:val="single" w:sz="2" w:space="0" w:color="000001"/>
-              <w:right w:val="single" w:sz="2" w:space="0" w:color="000001"/>
-              <w:insideV w:val="single" w:sz="2" w:space="0" w:color="000001"/>
-            </w:tcBorders>
-            <w:shd w:fill="FFFFFF" w:val="clear"/>
-            <w:tcMar>
-              <w:left w:w="51" w:type="dxa"/>
-            </w:tcMar>
-          </w:tcPr>
-          <w:p>
-            <w:pPr>
-              <w:pStyle w:val="TableContents"/>
-              <w:jc w:val="center"/>
-              <w:rPr>
-                <w:rFonts w:eastAsia="Hiragino Sans GB W3" w:ascii="Hiragino Sans GB W3" w:hAnsi="Hiragino Sans GB W3"/>
-              </w:rPr>
-            </w:pPr>
-            <w:r>
-              <w:rPr>
-                <w:rFonts w:eastAsia="Hiragino Sans GB W3" w:ascii="Hiragino Sans GB W3" w:hAnsi="Hiragino Sans GB W3"/>
-              </w:rPr>
-              <w:t>Facet_id</w:t>
+              <w:left w:val="single" w:sz="2" w:space="0" w:color="000000"/>
+              <w:bottom w:val="single" w:sz="2" w:space="0" w:color="000000"/>
+              <w:insideH w:val="single" w:sz="2" w:space="0" w:color="000000"/>
+              <w:right w:val="nil"/>
+              <w:insideV w:val="nil"/>
+            </w:tcBorders>
+            <w:shd w:fill="auto" w:val="clear"/>
+            <w:tcMar>
+              <w:left w:w="54" w:type="dxa"/>
+            </w:tcMar>
+          </w:tcPr>
+          <w:p>
+            <w:pPr>
+              <w:pStyle w:val="TableContents"/>
+              <w:jc w:val="center"/>
+              <w:rPr>
+                <w:rFonts w:eastAsia="Hiragino Sans GB W3" w:ascii="Hiragino Sans GB W3" w:hAnsi="Hiragino Sans GB W3"/>
+              </w:rPr>
+            </w:pPr>
+            <w:r>
+              <w:rPr>
+                <w:rFonts w:eastAsia="Hiragino Sans GB W3" w:ascii="Hiragino Sans GB W3" w:hAnsi="Hiragino Sans GB W3"/>
+              </w:rPr>
+              <w:t>id</w:t>
+            </w:r>
+          </w:p>
+        </w:tc>
+        <w:tc>
+          <w:tcPr>
+            <w:tcW w:w="3213" w:type="dxa"/>
+            <w:tcBorders>
+              <w:top w:val="nil"/>
+              <w:left w:val="single" w:sz="2" w:space="0" w:color="000000"/>
+              <w:bottom w:val="single" w:sz="2" w:space="0" w:color="000000"/>
+              <w:insideH w:val="single" w:sz="2" w:space="0" w:color="000000"/>
+              <w:right w:val="single" w:sz="2" w:space="0" w:color="000000"/>
+              <w:insideV w:val="single" w:sz="2" w:space="0" w:color="000000"/>
+            </w:tcBorders>
+            <w:shd w:fill="auto" w:val="clear"/>
+            <w:tcMar>
+              <w:left w:w="54" w:type="dxa"/>
+            </w:tcMar>
+          </w:tcPr>
+          <w:p>
+            <w:pPr>
+              <w:pStyle w:val="TableContents"/>
+              <w:jc w:val="center"/>
+              <w:rPr>
+                <w:rFonts w:eastAsia="Hiragino Sans GB W3" w:ascii="Hiragino Sans GB W3" w:hAnsi="Hiragino Sans GB W3"/>
+              </w:rPr>
+            </w:pPr>
+            <w:r>
+              <w:rPr>
+                <w:rFonts w:eastAsia="Hiragino Sans GB W3" w:ascii="Hiragino Sans GB W3" w:hAnsi="Hiragino Sans GB W3"/>
+              </w:rPr>
+              <w:t>Face</w:t>
+            </w:r>
+            <w:r>
+              <w:rPr>
+                <w:rFonts w:eastAsia="Hiragino Sans GB W3" w:ascii="Hiragino Sans GB W3" w:hAnsi="Hiragino Sans GB W3"/>
+              </w:rPr>
+              <w:t>tId</w:t>
+            </w:r>
+          </w:p>
+        </w:tc>
+      </w:tr>
+      <w:tr>
+        <w:trPr>
+          <w:cantSplit w:val="false"/>
+        </w:trPr>
+        <w:tc>
+          <w:tcPr>
+            <w:tcW w:w="3212" w:type="dxa"/>
+            <w:tcBorders>
+              <w:top w:val="nil"/>
+              <w:left w:val="single" w:sz="2" w:space="0" w:color="000000"/>
+              <w:bottom w:val="single" w:sz="2" w:space="0" w:color="000000"/>
+              <w:insideH w:val="single" w:sz="2" w:space="0" w:color="000000"/>
+              <w:right w:val="nil"/>
+              <w:insideV w:val="nil"/>
+            </w:tcBorders>
+            <w:shd w:fill="auto" w:val="clear"/>
+            <w:tcMar>
+              <w:left w:w="54" w:type="dxa"/>
+            </w:tcMar>
+          </w:tcPr>
+          <w:p>
+            <w:pPr>
+              <w:pStyle w:val="TableContents"/>
+              <w:jc w:val="center"/>
+              <w:rPr>
+                <w:rFonts w:ascii="Hiragino Sans GB W3" w:hAnsi="Hiragino Sans GB W3" w:eastAsia="Hiragino Sans GB W3"/>
+              </w:rPr>
+            </w:pPr>
+            <w:r>
+              <w:rPr>
+                <w:rFonts w:ascii="Hiragino Sans GB W3" w:hAnsi="Hiragino Sans GB W3" w:eastAsia="Hiragino Sans GB W3"/>
+              </w:rPr>
+              <w:t>数据类型</w:t>
+            </w:r>
+          </w:p>
+        </w:tc>
+        <w:tc>
+          <w:tcPr>
+            <w:tcW w:w="3213" w:type="dxa"/>
+            <w:tcBorders>
+              <w:top w:val="nil"/>
+              <w:left w:val="single" w:sz="2" w:space="0" w:color="000000"/>
+              <w:bottom w:val="single" w:sz="2" w:space="0" w:color="000000"/>
+              <w:insideH w:val="single" w:sz="2" w:space="0" w:color="000000"/>
+              <w:right w:val="nil"/>
+              <w:insideV w:val="nil"/>
+            </w:tcBorders>
+            <w:shd w:fill="auto" w:val="clear"/>
+            <w:tcMar>
+              <w:left w:w="54" w:type="dxa"/>
+            </w:tcMar>
+          </w:tcPr>
+          <w:p>
+            <w:pPr>
+              <w:pStyle w:val="TableContents"/>
+              <w:jc w:val="center"/>
+              <w:rPr>
+                <w:rFonts w:eastAsia="Hiragino Sans GB W3" w:ascii="Hiragino Sans GB W3" w:hAnsi="Hiragino Sans GB W3"/>
+              </w:rPr>
+            </w:pPr>
+            <w:r>
+              <w:rPr>
+                <w:rFonts w:eastAsia="Hiragino Sans GB W3" w:ascii="Hiragino Sans GB W3" w:hAnsi="Hiragino Sans GB W3"/>
+              </w:rPr>
+              <w:t>int</w:t>
+            </w:r>
+          </w:p>
+        </w:tc>
+        <w:tc>
+          <w:tcPr>
+            <w:tcW w:w="3213" w:type="dxa"/>
+            <w:tcBorders>
+              <w:top w:val="nil"/>
+              <w:left w:val="single" w:sz="2" w:space="0" w:color="000000"/>
+              <w:bottom w:val="single" w:sz="2" w:space="0" w:color="000000"/>
+              <w:insideH w:val="single" w:sz="2" w:space="0" w:color="000000"/>
+              <w:right w:val="single" w:sz="2" w:space="0" w:color="000000"/>
+              <w:insideV w:val="single" w:sz="2" w:space="0" w:color="000000"/>
+            </w:tcBorders>
+            <w:shd w:fill="auto" w:val="clear"/>
+            <w:tcMar>
+              <w:left w:w="54" w:type="dxa"/>
+            </w:tcMar>
+          </w:tcPr>
+          <w:p>
+            <w:pPr>
+              <w:pStyle w:val="TableContents"/>
+              <w:jc w:val="center"/>
+              <w:rPr>
+                <w:rFonts w:eastAsia="Hiragino Sans GB W3" w:ascii="Hiragino Sans GB W3" w:hAnsi="Hiragino Sans GB W3"/>
+              </w:rPr>
+            </w:pPr>
+            <w:r>
+              <w:rPr>
+                <w:rFonts w:eastAsia="Hiragino Sans GB W3" w:ascii="Hiragino Sans GB W3" w:hAnsi="Hiragino Sans GB W3"/>
+              </w:rPr>
+              <w:t>varchar</w:t>
+            </w:r>
+          </w:p>
+        </w:tc>
+      </w:tr>
+      <w:tr>
+        <w:trPr>
+          <w:cantSplit w:val="false"/>
+        </w:trPr>
+        <w:tc>
+          <w:tcPr>
+            <w:tcW w:w="3212" w:type="dxa"/>
+            <w:tcBorders>
+              <w:top w:val="nil"/>
+              <w:left w:val="single" w:sz="2" w:space="0" w:color="000000"/>
+              <w:bottom w:val="single" w:sz="2" w:space="0" w:color="000000"/>
+              <w:insideH w:val="single" w:sz="2" w:space="0" w:color="000000"/>
+              <w:right w:val="nil"/>
+              <w:insideV w:val="nil"/>
+            </w:tcBorders>
+            <w:shd w:fill="auto" w:val="clear"/>
+            <w:tcMar>
+              <w:left w:w="54" w:type="dxa"/>
+            </w:tcMar>
+          </w:tcPr>
+          <w:p>
+            <w:pPr>
+              <w:pStyle w:val="TableContents"/>
+              <w:jc w:val="center"/>
+              <w:rPr>
+                <w:rFonts w:ascii="Hiragino Sans GB W3" w:hAnsi="Hiragino Sans GB W3" w:eastAsia="Hiragino Sans GB W3"/>
+              </w:rPr>
+            </w:pPr>
+            <w:r>
+              <w:rPr>
+                <w:rFonts w:ascii="Hiragino Sans GB W3" w:hAnsi="Hiragino Sans GB W3" w:eastAsia="Hiragino Sans GB W3"/>
+              </w:rPr>
+              <w:t>字段长度</w:t>
+            </w:r>
+          </w:p>
+        </w:tc>
+        <w:tc>
+          <w:tcPr>
+            <w:tcW w:w="3213" w:type="dxa"/>
+            <w:tcBorders>
+              <w:top w:val="nil"/>
+              <w:left w:val="single" w:sz="2" w:space="0" w:color="000000"/>
+              <w:bottom w:val="single" w:sz="2" w:space="0" w:color="000000"/>
+              <w:insideH w:val="single" w:sz="2" w:space="0" w:color="000000"/>
+              <w:right w:val="nil"/>
+              <w:insideV w:val="nil"/>
+            </w:tcBorders>
+            <w:shd w:fill="auto" w:val="clear"/>
+            <w:tcMar>
+              <w:left w:w="54" w:type="dxa"/>
+            </w:tcMar>
+          </w:tcPr>
+          <w:p>
+            <w:pPr>
+              <w:pStyle w:val="TableContents"/>
+              <w:jc w:val="center"/>
+              <w:rPr>
+                <w:rFonts w:eastAsia="Hiragino Sans GB W3" w:ascii="Hiragino Sans GB W3" w:hAnsi="Hiragino Sans GB W3"/>
+              </w:rPr>
+            </w:pPr>
+            <w:r>
+              <w:rPr>
+                <w:rFonts w:eastAsia="Hiragino Sans GB W3" w:ascii="Hiragino Sans GB W3" w:hAnsi="Hiragino Sans GB W3"/>
+              </w:rPr>
+              <w:t>11</w:t>
+            </w:r>
+          </w:p>
+        </w:tc>
+        <w:tc>
+          <w:tcPr>
+            <w:tcW w:w="3213" w:type="dxa"/>
+            <w:tcBorders>
+              <w:top w:val="nil"/>
+              <w:left w:val="single" w:sz="2" w:space="0" w:color="000000"/>
+              <w:bottom w:val="single" w:sz="2" w:space="0" w:color="000000"/>
+              <w:insideH w:val="single" w:sz="2" w:space="0" w:color="000000"/>
+              <w:right w:val="single" w:sz="2" w:space="0" w:color="000000"/>
+              <w:insideV w:val="single" w:sz="2" w:space="0" w:color="000000"/>
+            </w:tcBorders>
+            <w:shd w:fill="auto" w:val="clear"/>
+            <w:tcMar>
+              <w:left w:w="54" w:type="dxa"/>
+            </w:tcMar>
+          </w:tcPr>
+          <w:p>
+            <w:pPr>
+              <w:pStyle w:val="TableContents"/>
+              <w:jc w:val="center"/>
+              <w:rPr>
+                <w:rFonts w:eastAsia="Hiragino Sans GB W3" w:ascii="Hiragino Sans GB W3" w:hAnsi="Hiragino Sans GB W3"/>
+              </w:rPr>
+            </w:pPr>
+            <w:r>
+              <w:rPr>
+                <w:rFonts w:eastAsia="Hiragino Sans GB W3" w:ascii="Hiragino Sans GB W3" w:hAnsi="Hiragino Sans GB W3"/>
+              </w:rPr>
+              <w:t>100</w:t>
             </w:r>
           </w:p>
         </w:tc>
@@ -2160,5 +2770,11 @@
     </w:pPr>
     <w:rPr/>
   </w:style>
+  <w:style w:type="paragraph" w:styleId="TableHeading">
+    <w:name w:val="Table Heading"/>
+    <w:basedOn w:val="TableContents"/>
+    <w:pPr/>
+    <w:rPr/>
+  </w:style>
 </w:styles>
 </file>
</xml_diff>